<commit_message>
LOI Bail Générateur - Production Ready
Complete application for generating LOI documents with:
- Excel data extraction and mapping
- Word document generation with formatting preservation
- Automatic calculations and section management
- Streamlit web interface

Code developed by Xavier Kain
</commit_message>
<xml_diff>
--- a/Template LOI avec placeholder.docx
+++ b/Template LOI avec placeholder.docx
@@ -334,12 +334,14 @@
           <w:tab w:val="left" w:pos="861"/>
         </w:tabs>
         <w:rPr>
-          <w:sz w:val="20"/>
-        </w:rPr>
-      </w:pPr>
-      <w:r>
-        <w:rPr>
-          <w:b/>
+          <w:color w:val="000000" w:themeColor="text1"/>
+          <w:sz w:val="20"/>
+        </w:rPr>
+      </w:pPr>
+      <w:r>
+        <w:rPr>
+          <w:b/>
+          <w:color w:val="000000" w:themeColor="text1"/>
           <w:sz w:val="20"/>
         </w:rPr>
         <w:t>Structure</w:t>
@@ -347,6 +349,7 @@
       <w:r>
         <w:rPr>
           <w:b/>
+          <w:color w:val="000000" w:themeColor="text1"/>
           <w:spacing w:val="-7"/>
           <w:sz w:val="20"/>
         </w:rPr>
@@ -355,6 +358,7 @@
       <w:r>
         <w:rPr>
           <w:b/>
+          <w:color w:val="000000" w:themeColor="text1"/>
           <w:sz w:val="20"/>
         </w:rPr>
         <w:t>juridique</w:t>
@@ -362,6 +366,7 @@
       <w:r>
         <w:rPr>
           <w:b/>
+          <w:color w:val="000000" w:themeColor="text1"/>
           <w:spacing w:val="-7"/>
           <w:sz w:val="20"/>
         </w:rPr>
@@ -370,6 +375,7 @@
       <w:r>
         <w:rPr>
           <w:b/>
+          <w:color w:val="000000" w:themeColor="text1"/>
           <w:sz w:val="20"/>
         </w:rPr>
         <w:t>de</w:t>
@@ -377,6 +383,7 @@
       <w:r>
         <w:rPr>
           <w:b/>
+          <w:color w:val="000000" w:themeColor="text1"/>
           <w:spacing w:val="-7"/>
           <w:sz w:val="20"/>
         </w:rPr>
@@ -385,6 +392,7 @@
       <w:r>
         <w:rPr>
           <w:b/>
+          <w:color w:val="000000" w:themeColor="text1"/>
           <w:sz w:val="20"/>
         </w:rPr>
         <w:t>l’immeuble</w:t>
@@ -392,6 +400,7 @@
       <w:r>
         <w:rPr>
           <w:b/>
+          <w:color w:val="000000" w:themeColor="text1"/>
           <w:spacing w:val="-2"/>
           <w:sz w:val="20"/>
         </w:rPr>
@@ -399,12 +408,14 @@
       </w:r>
       <w:r>
         <w:rPr>
+          <w:color w:val="000000" w:themeColor="text1"/>
           <w:sz w:val="20"/>
         </w:rPr>
         <w:t>:</w:t>
       </w:r>
       <w:r>
         <w:rPr>
+          <w:color w:val="000000" w:themeColor="text1"/>
           <w:spacing w:val="-8"/>
           <w:sz w:val="20"/>
         </w:rPr>
@@ -412,6 +423,7 @@
       </w:r>
       <w:r>
         <w:rPr>
+          <w:color w:val="000000" w:themeColor="text1"/>
           <w:spacing w:val="-2"/>
           <w:sz w:val="20"/>
         </w:rPr>
@@ -429,7 +441,7 @@
           <w:tab w:val="left" w:pos="861"/>
         </w:tabs>
         <w:rPr>
-          <w:color w:val="00B0F0"/>
+          <w:color w:val="000000" w:themeColor="text1"/>
           <w:spacing w:val="-2"/>
           <w:sz w:val="20"/>
         </w:rPr>
@@ -782,7 +794,7 @@
         </w:tabs>
         <w:spacing w:line="254" w:lineRule="exact"/>
         <w:rPr>
-          <w:color w:val="00B0F0"/>
+          <w:color w:val="000000" w:themeColor="text1"/>
         </w:rPr>
       </w:pPr>
       <w:r>
@@ -804,7 +816,7 @@
         </w:tabs>
         <w:spacing w:line="254" w:lineRule="exact"/>
         <w:rPr>
-          <w:color w:val="00B0F0"/>
+          <w:color w:val="000000" w:themeColor="text1"/>
         </w:rPr>
       </w:pPr>
       <w:r>
@@ -828,7 +840,7 @@
         </w:tabs>
         <w:spacing w:line="254" w:lineRule="exact"/>
         <w:rPr>
-          <w:color w:val="00B0F0"/>
+          <w:color w:val="000000" w:themeColor="text1"/>
         </w:rPr>
       </w:pPr>
       <w:r>
@@ -852,7 +864,7 @@
         </w:tabs>
         <w:spacing w:line="254" w:lineRule="exact"/>
         <w:rPr>
-          <w:color w:val="00B0F0"/>
+          <w:color w:val="000000" w:themeColor="text1"/>
         </w:rPr>
       </w:pPr>
       <w:r>
@@ -876,7 +888,7 @@
         </w:tabs>
         <w:spacing w:line="254" w:lineRule="exact"/>
         <w:rPr>
-          <w:color w:val="00B0F0"/>
+          <w:color w:val="000000" w:themeColor="text1"/>
         </w:rPr>
       </w:pPr>
       <w:r>
@@ -900,7 +912,7 @@
         </w:tabs>
         <w:spacing w:line="254" w:lineRule="exact"/>
         <w:rPr>
-          <w:color w:val="00B0F0"/>
+          <w:color w:val="000000" w:themeColor="text1"/>
         </w:rPr>
       </w:pPr>
       <w:r>
@@ -924,7 +936,7 @@
         </w:tabs>
         <w:spacing w:line="254" w:lineRule="exact"/>
         <w:rPr>
-          <w:color w:val="00B0F0"/>
+          <w:color w:val="000000" w:themeColor="text1"/>
         </w:rPr>
       </w:pPr>
       <w:r>
@@ -950,7 +962,7 @@
         <w:rPr>
           <w:b w:val="0"/>
           <w:bCs w:val="0"/>
-          <w:color w:val="00B0F0"/>
+          <w:color w:val="000000" w:themeColor="text1"/>
         </w:rPr>
       </w:pPr>
       <w:r>
@@ -982,14 +994,25 @@
         <w:rPr>
           <w:b w:val="0"/>
           <w:bCs w:val="0"/>
-          <w:color w:val="00B0F0"/>
-        </w:rPr>
-      </w:pPr>
-      <w:r>
-        <w:rPr>
-          <w:color w:val="00B0F0"/>
-        </w:rPr>
+          <w:color w:val="000000" w:themeColor="text1"/>
+        </w:rPr>
+      </w:pPr>
+      <w:r>
         <w:t>Participation travaux</w:t>
+      </w:r>
+      <w:r>
+        <w:rPr>
+          <w:b w:val="0"/>
+          <w:bCs w:val="0"/>
+        </w:rPr>
+        <w:t xml:space="preserve"> : Le bailleur participera au financement des travaux réalisés par le preneur, par remboursement sur présentation des factures acquittées, dans la limite d’un montant maximum de [Participation travaux] €.</w:t>
+      </w:r>
+      <w:r>
+        <w:rPr>
+          <w:b w:val="0"/>
+          <w:bCs w:val="0"/>
+        </w:rPr>
+        <w:br/>
       </w:r>
       <w:r>
         <w:rPr>
@@ -997,7 +1020,7 @@
           <w:bCs w:val="0"/>
           <w:color w:val="00B0F0"/>
         </w:rPr>
-        <w:t xml:space="preserve"> : Le bailleur participera au financement des travaux réalisés par le preneur, par remboursement sur présentation des factures acquittées, dans la limite d’un montant maximum de [Participation travaux] €. Cette participation est conditionnée à la réalisation de travaux apportant une amélioration significative de l’impact environnemental des locaux loués ;</w:t>
+        <w:t>Cette participation est conditionnée à la réalisation de travaux apportant une amélioration significative de l’impact environnemental des locaux loués ;</w:t>
       </w:r>
     </w:p>
     <w:p>
@@ -1021,7 +1044,15 @@
           <w:b/>
           <w:sz w:val="20"/>
         </w:rPr>
-        <w:t xml:space="preserve">Remboursement des accompagnements bailleur (hors franchise) en cas de départ au terme de la [Durée ferme </w:t>
+        <w:t xml:space="preserve">Remboursement des accompagnements bailleur (hors franchise) en cas de départ au terme de la </w:t>
+      </w:r>
+      <w:r>
+        <w:rPr>
+          <w:b/>
+          <w:sz w:val="20"/>
+        </w:rPr>
+        <w:lastRenderedPageBreak/>
+        <w:t xml:space="preserve">[Durée ferme </w:t>
       </w:r>
       <w:r>
         <w:rPr>
@@ -1059,203 +1090,7 @@
           <w:b/>
           <w:sz w:val="20"/>
         </w:rPr>
-        <w:lastRenderedPageBreak/>
         <w:t>Paiement trimestriel et d’avance par [Paiement] bancaire ;</w:t>
-      </w:r>
-    </w:p>
-    <w:p>
-      <w:pPr>
-        <w:pStyle w:val="Paragraphedeliste"/>
-        <w:numPr>
-          <w:ilvl w:val="1"/>
-          <w:numId w:val="1"/>
-        </w:numPr>
-        <w:tabs>
-          <w:tab w:val="left" w:pos="861"/>
-        </w:tabs>
-        <w:spacing w:line="254" w:lineRule="exact"/>
-        <w:rPr>
-          <w:b/>
-          <w:sz w:val="20"/>
-        </w:rPr>
-      </w:pPr>
-      <w:r>
-        <w:rPr>
-          <w:b/>
-          <w:sz w:val="20"/>
-        </w:rPr>
-        <w:t>Franchise</w:t>
-      </w:r>
-      <w:r>
-        <w:rPr>
-          <w:b/>
-          <w:spacing w:val="-5"/>
-          <w:sz w:val="20"/>
-        </w:rPr>
-        <w:t xml:space="preserve"> </w:t>
-      </w:r>
-      <w:r>
-        <w:rPr>
-          <w:b/>
-          <w:sz w:val="20"/>
-        </w:rPr>
-        <w:t>de</w:t>
-      </w:r>
-      <w:r>
-        <w:rPr>
-          <w:b/>
-          <w:spacing w:val="-4"/>
-          <w:sz w:val="20"/>
-        </w:rPr>
-        <w:t xml:space="preserve"> </w:t>
-      </w:r>
-      <w:r>
-        <w:rPr>
-          <w:b/>
-          <w:sz w:val="20"/>
-        </w:rPr>
-        <w:t>loyer</w:t>
-      </w:r>
-      <w:r>
-        <w:rPr>
-          <w:b/>
-          <w:spacing w:val="-1"/>
-          <w:sz w:val="20"/>
-        </w:rPr>
-        <w:t xml:space="preserve"> </w:t>
-      </w:r>
-      <w:r>
-        <w:rPr>
-          <w:b/>
-          <w:sz w:val="20"/>
-        </w:rPr>
-        <w:t>:</w:t>
-      </w:r>
-      <w:r>
-        <w:rPr>
-          <w:b/>
-          <w:spacing w:val="-4"/>
-          <w:sz w:val="20"/>
-        </w:rPr>
-        <w:t xml:space="preserve"> </w:t>
-      </w:r>
-      <w:r>
-        <w:rPr>
-          <w:sz w:val="20"/>
-        </w:rPr>
-        <w:t>4</w:t>
-      </w:r>
-      <w:r>
-        <w:rPr>
-          <w:spacing w:val="-5"/>
-          <w:sz w:val="20"/>
-        </w:rPr>
-        <w:t xml:space="preserve"> </w:t>
-      </w:r>
-      <w:r>
-        <w:rPr>
-          <w:sz w:val="20"/>
-        </w:rPr>
-        <w:t>mois</w:t>
-      </w:r>
-      <w:r>
-        <w:rPr>
-          <w:spacing w:val="-4"/>
-          <w:sz w:val="20"/>
-        </w:rPr>
-        <w:t xml:space="preserve"> </w:t>
-      </w:r>
-      <w:r>
-        <w:rPr>
-          <w:sz w:val="20"/>
-        </w:rPr>
-        <w:t>à</w:t>
-      </w:r>
-      <w:r>
-        <w:rPr>
-          <w:spacing w:val="-5"/>
-          <w:sz w:val="20"/>
-        </w:rPr>
-        <w:t xml:space="preserve"> </w:t>
-      </w:r>
-      <w:r>
-        <w:rPr>
-          <w:sz w:val="20"/>
-        </w:rPr>
-        <w:t>compter</w:t>
-      </w:r>
-      <w:r>
-        <w:rPr>
-          <w:spacing w:val="-5"/>
-          <w:sz w:val="20"/>
-        </w:rPr>
-        <w:t xml:space="preserve"> </w:t>
-      </w:r>
-      <w:r>
-        <w:rPr>
-          <w:sz w:val="20"/>
-        </w:rPr>
-        <w:t>de</w:t>
-      </w:r>
-      <w:r>
-        <w:rPr>
-          <w:spacing w:val="-5"/>
-          <w:sz w:val="20"/>
-        </w:rPr>
-        <w:t xml:space="preserve"> </w:t>
-      </w:r>
-      <w:r>
-        <w:rPr>
-          <w:sz w:val="20"/>
-        </w:rPr>
-        <w:t>la</w:t>
-      </w:r>
-      <w:r>
-        <w:rPr>
-          <w:spacing w:val="-4"/>
-          <w:sz w:val="20"/>
-        </w:rPr>
-        <w:t xml:space="preserve"> </w:t>
-      </w:r>
-      <w:r>
-        <w:rPr>
-          <w:sz w:val="20"/>
-        </w:rPr>
-        <w:t>livraison</w:t>
-      </w:r>
-      <w:r>
-        <w:rPr>
-          <w:spacing w:val="-4"/>
-          <w:sz w:val="20"/>
-        </w:rPr>
-        <w:t xml:space="preserve"> </w:t>
-      </w:r>
-      <w:r>
-        <w:rPr>
-          <w:sz w:val="20"/>
-        </w:rPr>
-        <w:t>du</w:t>
-      </w:r>
-      <w:r>
-        <w:rPr>
-          <w:spacing w:val="-5"/>
-          <w:sz w:val="20"/>
-        </w:rPr>
-        <w:t xml:space="preserve"> </w:t>
-      </w:r>
-      <w:r>
-        <w:rPr>
-          <w:sz w:val="20"/>
-        </w:rPr>
-        <w:t xml:space="preserve">local </w:t>
-      </w:r>
-      <w:r>
-        <w:rPr>
-          <w:b/>
-          <w:spacing w:val="-10"/>
-          <w:sz w:val="20"/>
-        </w:rPr>
-        <w:t>;</w:t>
       </w:r>
     </w:p>
     <w:p>
@@ -1337,14 +1172,14 @@
           <w:b w:val="0"/>
           <w:bCs w:val="0"/>
         </w:rPr>
-        <w:t xml:space="preserve"> égal à </w:t>
+        <w:t xml:space="preserve"> égal à</w:t>
       </w:r>
       <w:r>
         <w:rPr>
           <w:b w:val="0"/>
           <w:bCs w:val="0"/>
         </w:rPr>
-        <w:t>égal à [Durée DG] mois de loyer hors taxe hors charges, remis par virement au plus tard le jour de la signature du bail ;</w:t>
+        <w:t xml:space="preserve"> [Durée DG] mois de loyer hors taxe hors charges, remis par virement au plus tard le jour de la signature du bail ;</w:t>
       </w:r>
     </w:p>
     <w:p>
@@ -1360,7 +1195,7 @@
         <w:rPr>
           <w:b w:val="0"/>
           <w:bCs w:val="0"/>
-          <w:color w:val="00B0F0"/>
+          <w:color w:val="000000" w:themeColor="text1"/>
         </w:rPr>
       </w:pPr>
       <w:r>
@@ -1742,15 +1577,13 @@
           <w:sz w:val="20"/>
         </w:rPr>
       </w:pPr>
-      <w:proofErr w:type="spellStart"/>
-      <w:r>
-        <w:rPr>
-          <w:b/>
-          <w:sz w:val="20"/>
-        </w:rPr>
-        <w:t>Etat</w:t>
-      </w:r>
-      <w:proofErr w:type="spellEnd"/>
+      <w:r>
+        <w:rPr>
+          <w:b/>
+          <w:sz w:val="20"/>
+        </w:rPr>
+        <w:t>État</w:t>
+      </w:r>
       <w:r>
         <w:rPr>
           <w:b/>

</xml_diff>